<commit_message>
is it finaly fixed
</commit_message>
<xml_diff>
--- a/docpac_05200924/docpac_05200924.docx
+++ b/docpac_05200924/docpac_05200924.docx
@@ -1,6 +1,6 @@
 
 <file path=word/document.xml><?xml version="1.0" encoding="utf-8"?>
-<w:document xmlns:wpc="http://schemas.microsoft.com/office/word/2010/wordprocessingCanvas" xmlns:cx="http://schemas.microsoft.com/office/drawing/2014/chartex" xmlns:cx1="http://schemas.microsoft.com/office/drawing/2015/9/8/chartex" xmlns:cx2="http://schemas.microsoft.com/office/drawing/2015/10/21/chartex" xmlns:cx3="http://schemas.microsoft.com/office/drawing/2016/5/9/chartex" xmlns:cx4="http://schemas.microsoft.com/office/drawing/2016/5/10/chartex" xmlns:cx5="http://schemas.microsoft.com/office/drawing/2016/5/11/chartex" xmlns:cx6="http://schemas.microsoft.com/office/drawing/2016/5/12/chartex" xmlns:cx7="http://schemas.microsoft.com/office/drawing/2016/5/13/chartex" xmlns:cx8="http://schemas.microsoft.com/office/drawing/2016/5/14/chartex" xmlns:mc="http://schemas.openxmlformats.org/markup-compatibility/2006" xmlns:aink="http://schemas.microsoft.com/office/drawing/2016/ink" xmlns:am3d="http://schemas.microsoft.com/office/drawing/2017/model3d" xmlns:o="urn:schemas-microsoft-com:office:office" xmlns:r="http://schemas.openxmlformats.org/officeDocument/2006/relationships" xmlns:m="http://schemas.openxmlformats.org/officeDocument/2006/math" xmlns:v="urn:schemas-microsoft-com:vml" xmlns:wp14="http://schemas.microsoft.com/office/word/2010/wordprocessingDrawing" xmlns:wp="http://schemas.openxmlformats.org/drawingml/2006/wordprocessingDrawing" xmlns:w10="urn:schemas-microsoft-com:office:word" xmlns:w="http://schemas.openxmlformats.org/wordprocessingml/2006/main" xmlns:w14="http://schemas.microsoft.com/office/word/2010/wordml" xmlns:w15="http://schemas.microsoft.com/office/word/2012/wordml" xmlns:w16cex="http://schemas.microsoft.com/office/word/2018/wordml/cex" xmlns:w16cid="http://schemas.microsoft.com/office/word/2016/wordml/cid" xmlns:w16="http://schemas.microsoft.com/office/word/2018/wordml" xmlns:w16sdtdh="http://schemas.microsoft.com/office/word/2020/wordml/sdtdatahash" xmlns:w16se="http://schemas.microsoft.com/office/word/2015/wordml/symex" xmlns:wpg="http://schemas.microsoft.com/office/word/2010/wordprocessingGroup" xmlns:wpi="http://schemas.microsoft.com/office/word/2010/wordprocessingInk" xmlns:wne="http://schemas.microsoft.com/office/word/2006/wordml" xmlns:wps="http://schemas.microsoft.com/office/word/2010/wordprocessingShape" mc:Ignorable="w14 w15 w16se w16cid w16 w16cex w16sdtdh wp14">
+<w:document xmlns:wpc="http://schemas.microsoft.com/office/word/2010/wordprocessingCanvas" xmlns:cx="http://schemas.microsoft.com/office/drawing/2014/chartex" xmlns:cx1="http://schemas.microsoft.com/office/drawing/2015/9/8/chartex" xmlns:cx2="http://schemas.microsoft.com/office/drawing/2015/10/21/chartex" xmlns:cx3="http://schemas.microsoft.com/office/drawing/2016/5/9/chartex" xmlns:cx4="http://schemas.microsoft.com/office/drawing/2016/5/10/chartex" xmlns:cx5="http://schemas.microsoft.com/office/drawing/2016/5/11/chartex" xmlns:cx6="http://schemas.microsoft.com/office/drawing/2016/5/12/chartex" xmlns:cx7="http://schemas.microsoft.com/office/drawing/2016/5/13/chartex" xmlns:cx8="http://schemas.microsoft.com/office/drawing/2016/5/14/chartex" xmlns:mc="http://schemas.openxmlformats.org/markup-compatibility/2006" xmlns:aink="http://schemas.microsoft.com/office/drawing/2016/ink" xmlns:am3d="http://schemas.microsoft.com/office/drawing/2017/model3d" xmlns:o="urn:schemas-microsoft-com:office:office" xmlns:r="http://schemas.openxmlformats.org/officeDocument/2006/relationships" xmlns:m="http://schemas.openxmlformats.org/officeDocument/2006/math" xmlns:v="urn:schemas-microsoft-com:vml" xmlns:wp14="http://schemas.microsoft.com/office/word/2010/wordprocessingDrawing" xmlns:wp="http://schemas.openxmlformats.org/drawingml/2006/wordprocessingDrawing" xmlns:w10="urn:schemas-microsoft-com:office:word" xmlns:w="http://schemas.openxmlformats.org/wordprocessingml/2006/main" xmlns:w14="http://schemas.microsoft.com/office/word/2010/wordml" xmlns:w15="http://schemas.microsoft.com/office/word/2012/wordml" xmlns:w16cid="http://schemas.microsoft.com/office/word/2016/wordml/cid" xmlns:w16se="http://schemas.microsoft.com/office/word/2015/wordml/symex" xmlns:wpg="http://schemas.microsoft.com/office/word/2010/wordprocessingGroup" xmlns:wpi="http://schemas.microsoft.com/office/word/2010/wordprocessingInk" xmlns:wne="http://schemas.microsoft.com/office/word/2006/wordml" xmlns:wps="http://schemas.microsoft.com/office/word/2010/wordprocessingShape" mc:Ignorable="w14 w15 w16se w16cid wp14">
   <w:body>
     <w:p>
       <w:pPr>
@@ -88,17 +88,7 @@
           <w:sz w:val="28"/>
           <w:szCs w:val="28"/>
         </w:rPr>
-        <w:t xml:space="preserve"> </w:t>
-      </w:r>
-      <w:proofErr w:type="gramStart"/>
-      <w:r>
-        <w:rPr>
-          <w:b/>
-          <w:i/>
-          <w:sz w:val="28"/>
-          <w:szCs w:val="28"/>
-        </w:rPr>
-        <w:t>2</w:t>
+        <w:t xml:space="preserve"> 2</w:t>
       </w:r>
       <w:r>
         <w:rPr>
@@ -118,7 +108,6 @@
         </w:rPr>
         <w:t xml:space="preserve"> ]</w:t>
       </w:r>
-      <w:proofErr w:type="gramEnd"/>
       <w:r>
         <w:rPr>
           <w:b/>
@@ -294,15 +283,7 @@
               <w:ind w:right="240"/>
             </w:pPr>
             <w:r>
-              <w:t xml:space="preserve">Continue studying for </w:t>
-            </w:r>
-            <w:proofErr w:type="spellStart"/>
-            <w:r>
-              <w:t>Javascript</w:t>
-            </w:r>
-            <w:proofErr w:type="spellEnd"/>
-            <w:r>
-              <w:t xml:space="preserve"> Certification</w:t>
+              <w:t>Continue studying for Javascript Certification</w:t>
             </w:r>
           </w:p>
           <w:p>
@@ -321,15 +302,7 @@
               <w:ind w:right="240"/>
             </w:pPr>
             <w:r>
-              <w:t xml:space="preserve">Use </w:t>
-            </w:r>
-            <w:proofErr w:type="spellStart"/>
-            <w:r>
-              <w:t>Javascript</w:t>
-            </w:r>
-            <w:proofErr w:type="spellEnd"/>
-            <w:r>
-              <w:t xml:space="preserve"> canvas</w:t>
+              <w:t>Use Javascript canvas</w:t>
             </w:r>
           </w:p>
         </w:tc>
@@ -364,13 +337,8 @@
               </w:pBdr>
               <w:jc w:val="both"/>
             </w:pPr>
-            <w:proofErr w:type="spellStart"/>
             <w:r>
-              <w:t>DocPac</w:t>
-            </w:r>
-            <w:proofErr w:type="spellEnd"/>
-            <w:r>
-              <w:t xml:space="preserve"> Due </w:t>
+              <w:t xml:space="preserve">DocPac Due </w:t>
             </w:r>
             <w:r>
               <w:rPr>
@@ -489,13 +457,8 @@
               </w:numPr>
               <w:ind w:right="240"/>
             </w:pPr>
-            <w:proofErr w:type="spellStart"/>
             <w:r>
-              <w:t>Formbar</w:t>
-            </w:r>
-            <w:proofErr w:type="spellEnd"/>
-            <w:r>
-              <w:t xml:space="preserve"> Developer Listing (digital)</w:t>
+              <w:t>Formbar Developer Listing (digital)</w:t>
             </w:r>
           </w:p>
         </w:tc>
@@ -538,8 +501,13 @@
               <w:ind w:right="240"/>
             </w:pPr>
             <w:r>
-              <w:t>CIW Chapter 1</w:t>
+              <w:t xml:space="preserve">CIW Chapter </w:t>
             </w:r>
+            <w:r>
+              <w:t>2</w:t>
+            </w:r>
+            <w:bookmarkStart w:id="0" w:name="_GoBack"/>
+            <w:bookmarkEnd w:id="0"/>
           </w:p>
         </w:tc>
       </w:tr>
@@ -630,10 +598,7 @@
         <w:t>Lesson</w:t>
       </w:r>
       <w:r>
-        <w:t xml:space="preserve"> </w:t>
-      </w:r>
-      <w:r>
-        <w:t>2</w:t>
+        <w:t xml:space="preserve"> 1</w:t>
       </w:r>
     </w:p>
     <w:p>
@@ -729,23 +694,7 @@
         </w:numPr>
       </w:pPr>
       <w:r>
-        <w:t>Save these lab files to a folder called “</w:t>
-      </w:r>
-      <w:proofErr w:type="spellStart"/>
-      <w:r>
-        <w:t>FirstnameLastname</w:t>
-      </w:r>
-      <w:proofErr w:type="spellEnd"/>
-      <w:r>
-        <w:t xml:space="preserve">” inside of “CIW” folder of this </w:t>
-      </w:r>
-      <w:proofErr w:type="spellStart"/>
-      <w:r>
-        <w:t>DocPac</w:t>
-      </w:r>
-      <w:proofErr w:type="spellEnd"/>
-      <w:r>
-        <w:t>. If these folders do not exist, created them (watch capitalizing and spaces!)</w:t>
+        <w:t>Save these lab files to a folder called “FirstnameLastname” inside of “CIW” folder of this DocPac. If these folders do not exist, created them (watch capitalizing and spaces!)</w:t>
       </w:r>
     </w:p>
     <w:p>
@@ -1015,7 +964,7 @@
                 <w:szCs w:val="16"/>
               </w:rPr>
             </w:pPr>
-            <w:bookmarkStart w:id="0" w:name="_Hlk142296668"/>
+            <w:bookmarkStart w:id="1" w:name="_Hlk142296668"/>
           </w:p>
         </w:tc>
       </w:tr>
@@ -1088,7 +1037,7 @@
         </w:tc>
       </w:tr>
     </w:tbl>
-    <w:bookmarkEnd w:id="0"/>
+    <w:bookmarkEnd w:id="1"/>
     <w:p>
       <w:pPr>
         <w:spacing w:before="240"/>
@@ -1401,21 +1350,7 @@
         <w:rPr>
           <w:b/>
         </w:rPr>
-        <w:t xml:space="preserve">How motivated are you to get </w:t>
-      </w:r>
-      <w:proofErr w:type="spellStart"/>
-      <w:r>
-        <w:rPr>
-          <w:b/>
-        </w:rPr>
-        <w:t>pogs</w:t>
-      </w:r>
-      <w:proofErr w:type="spellEnd"/>
-      <w:r>
-        <w:rPr>
-          <w:b/>
-        </w:rPr>
-        <w:t xml:space="preserve"> now that you are in the upper class? What kinds of things would you like to spend them on?</w:t>
+        <w:t>How motivated are you to get pogs now that you are in the upper class? What kinds of things would you like to spend them on?</w:t>
       </w:r>
     </w:p>
     <w:tbl>
@@ -2373,17 +2308,8 @@
                 <w:sz w:val="18"/>
                 <w:szCs w:val="18"/>
               </w:rPr>
-              <w:t xml:space="preserve">“Required Documentation” can reward </w:t>
+              <w:t>“Required Documentation” can reward pogs</w:t>
             </w:r>
-            <w:proofErr w:type="spellStart"/>
-            <w:r>
-              <w:rPr>
-                <w:sz w:val="18"/>
-                <w:szCs w:val="18"/>
-              </w:rPr>
-              <w:t>pogs</w:t>
-            </w:r>
-            <w:proofErr w:type="spellEnd"/>
           </w:p>
         </w:tc>
       </w:tr>
@@ -3212,7 +3138,7 @@
 </file>
 
 <file path=word/endnotes.xml><?xml version="1.0" encoding="utf-8"?>
-<w:endnotes xmlns:wpc="http://schemas.microsoft.com/office/word/2010/wordprocessingCanvas" xmlns:cx="http://schemas.microsoft.com/office/drawing/2014/chartex" xmlns:cx1="http://schemas.microsoft.com/office/drawing/2015/9/8/chartex" xmlns:cx2="http://schemas.microsoft.com/office/drawing/2015/10/21/chartex" xmlns:cx3="http://schemas.microsoft.com/office/drawing/2016/5/9/chartex" xmlns:cx4="http://schemas.microsoft.com/office/drawing/2016/5/10/chartex" xmlns:cx5="http://schemas.microsoft.com/office/drawing/2016/5/11/chartex" xmlns:cx6="http://schemas.microsoft.com/office/drawing/2016/5/12/chartex" xmlns:cx7="http://schemas.microsoft.com/office/drawing/2016/5/13/chartex" xmlns:cx8="http://schemas.microsoft.com/office/drawing/2016/5/14/chartex" xmlns:mc="http://schemas.openxmlformats.org/markup-compatibility/2006" xmlns:aink="http://schemas.microsoft.com/office/drawing/2016/ink" xmlns:am3d="http://schemas.microsoft.com/office/drawing/2017/model3d" xmlns:o="urn:schemas-microsoft-com:office:office" xmlns:r="http://schemas.openxmlformats.org/officeDocument/2006/relationships" xmlns:m="http://schemas.openxmlformats.org/officeDocument/2006/math" xmlns:v="urn:schemas-microsoft-com:vml" xmlns:wp14="http://schemas.microsoft.com/office/word/2010/wordprocessingDrawing" xmlns:wp="http://schemas.openxmlformats.org/drawingml/2006/wordprocessingDrawing" xmlns:w10="urn:schemas-microsoft-com:office:word" xmlns:w="http://schemas.openxmlformats.org/wordprocessingml/2006/main" xmlns:w14="http://schemas.microsoft.com/office/word/2010/wordml" xmlns:w15="http://schemas.microsoft.com/office/word/2012/wordml" xmlns:w16cex="http://schemas.microsoft.com/office/word/2018/wordml/cex" xmlns:w16cid="http://schemas.microsoft.com/office/word/2016/wordml/cid" xmlns:w16="http://schemas.microsoft.com/office/word/2018/wordml" xmlns:w16sdtdh="http://schemas.microsoft.com/office/word/2020/wordml/sdtdatahash" xmlns:w16se="http://schemas.microsoft.com/office/word/2015/wordml/symex" xmlns:wpg="http://schemas.microsoft.com/office/word/2010/wordprocessingGroup" xmlns:wpi="http://schemas.microsoft.com/office/word/2010/wordprocessingInk" xmlns:wne="http://schemas.microsoft.com/office/word/2006/wordml" xmlns:wps="http://schemas.microsoft.com/office/word/2010/wordprocessingShape" mc:Ignorable="w14 w15 w16se w16cid w16 w16cex w16sdtdh wp14">
+<w:endnotes xmlns:wpc="http://schemas.microsoft.com/office/word/2010/wordprocessingCanvas" xmlns:cx="http://schemas.microsoft.com/office/drawing/2014/chartex" xmlns:cx1="http://schemas.microsoft.com/office/drawing/2015/9/8/chartex" xmlns:cx2="http://schemas.microsoft.com/office/drawing/2015/10/21/chartex" xmlns:cx3="http://schemas.microsoft.com/office/drawing/2016/5/9/chartex" xmlns:cx4="http://schemas.microsoft.com/office/drawing/2016/5/10/chartex" xmlns:cx5="http://schemas.microsoft.com/office/drawing/2016/5/11/chartex" xmlns:cx6="http://schemas.microsoft.com/office/drawing/2016/5/12/chartex" xmlns:cx7="http://schemas.microsoft.com/office/drawing/2016/5/13/chartex" xmlns:cx8="http://schemas.microsoft.com/office/drawing/2016/5/14/chartex" xmlns:mc="http://schemas.openxmlformats.org/markup-compatibility/2006" xmlns:aink="http://schemas.microsoft.com/office/drawing/2016/ink" xmlns:am3d="http://schemas.microsoft.com/office/drawing/2017/model3d" xmlns:o="urn:schemas-microsoft-com:office:office" xmlns:r="http://schemas.openxmlformats.org/officeDocument/2006/relationships" xmlns:m="http://schemas.openxmlformats.org/officeDocument/2006/math" xmlns:v="urn:schemas-microsoft-com:vml" xmlns:wp14="http://schemas.microsoft.com/office/word/2010/wordprocessingDrawing" xmlns:wp="http://schemas.openxmlformats.org/drawingml/2006/wordprocessingDrawing" xmlns:w10="urn:schemas-microsoft-com:office:word" xmlns:w="http://schemas.openxmlformats.org/wordprocessingml/2006/main" xmlns:w14="http://schemas.microsoft.com/office/word/2010/wordml" xmlns:w15="http://schemas.microsoft.com/office/word/2012/wordml" xmlns:w16cid="http://schemas.microsoft.com/office/word/2016/wordml/cid" xmlns:w16se="http://schemas.microsoft.com/office/word/2015/wordml/symex" xmlns:wpg="http://schemas.microsoft.com/office/word/2010/wordprocessingGroup" xmlns:wpi="http://schemas.microsoft.com/office/word/2010/wordprocessingInk" xmlns:wne="http://schemas.microsoft.com/office/word/2006/wordml" xmlns:wps="http://schemas.microsoft.com/office/word/2010/wordprocessingShape" mc:Ignorable="w14 w15 w16se w16cid wp14">
   <w:endnote w:type="separator" w:id="-1">
     <w:p>
       <w:pPr>
@@ -3244,7 +3170,7 @@
 </file>
 
 <file path=word/footer1.xml><?xml version="1.0" encoding="utf-8"?>
-<w:ftr xmlns:wpc="http://schemas.microsoft.com/office/word/2010/wordprocessingCanvas" xmlns:cx="http://schemas.microsoft.com/office/drawing/2014/chartex" xmlns:cx1="http://schemas.microsoft.com/office/drawing/2015/9/8/chartex" xmlns:cx2="http://schemas.microsoft.com/office/drawing/2015/10/21/chartex" xmlns:cx3="http://schemas.microsoft.com/office/drawing/2016/5/9/chartex" xmlns:cx4="http://schemas.microsoft.com/office/drawing/2016/5/10/chartex" xmlns:cx5="http://schemas.microsoft.com/office/drawing/2016/5/11/chartex" xmlns:cx6="http://schemas.microsoft.com/office/drawing/2016/5/12/chartex" xmlns:cx7="http://schemas.microsoft.com/office/drawing/2016/5/13/chartex" xmlns:cx8="http://schemas.microsoft.com/office/drawing/2016/5/14/chartex" xmlns:mc="http://schemas.openxmlformats.org/markup-compatibility/2006" xmlns:aink="http://schemas.microsoft.com/office/drawing/2016/ink" xmlns:am3d="http://schemas.microsoft.com/office/drawing/2017/model3d" xmlns:o="urn:schemas-microsoft-com:office:office" xmlns:r="http://schemas.openxmlformats.org/officeDocument/2006/relationships" xmlns:m="http://schemas.openxmlformats.org/officeDocument/2006/math" xmlns:v="urn:schemas-microsoft-com:vml" xmlns:wp14="http://schemas.microsoft.com/office/word/2010/wordprocessingDrawing" xmlns:wp="http://schemas.openxmlformats.org/drawingml/2006/wordprocessingDrawing" xmlns:w10="urn:schemas-microsoft-com:office:word" xmlns:w="http://schemas.openxmlformats.org/wordprocessingml/2006/main" xmlns:w14="http://schemas.microsoft.com/office/word/2010/wordml" xmlns:w15="http://schemas.microsoft.com/office/word/2012/wordml" xmlns:w16cex="http://schemas.microsoft.com/office/word/2018/wordml/cex" xmlns:w16cid="http://schemas.microsoft.com/office/word/2016/wordml/cid" xmlns:w16="http://schemas.microsoft.com/office/word/2018/wordml" xmlns:w16sdtdh="http://schemas.microsoft.com/office/word/2020/wordml/sdtdatahash" xmlns:w16se="http://schemas.microsoft.com/office/word/2015/wordml/symex" xmlns:wpg="http://schemas.microsoft.com/office/word/2010/wordprocessingGroup" xmlns:wpi="http://schemas.microsoft.com/office/word/2010/wordprocessingInk" xmlns:wne="http://schemas.microsoft.com/office/word/2006/wordml" xmlns:wps="http://schemas.microsoft.com/office/word/2010/wordprocessingShape" mc:Ignorable="w14 w15 w16se w16cid w16 w16cex w16sdtdh wp14">
+<w:ftr xmlns:wpc="http://schemas.microsoft.com/office/word/2010/wordprocessingCanvas" xmlns:cx="http://schemas.microsoft.com/office/drawing/2014/chartex" xmlns:cx1="http://schemas.microsoft.com/office/drawing/2015/9/8/chartex" xmlns:cx2="http://schemas.microsoft.com/office/drawing/2015/10/21/chartex" xmlns:cx3="http://schemas.microsoft.com/office/drawing/2016/5/9/chartex" xmlns:cx4="http://schemas.microsoft.com/office/drawing/2016/5/10/chartex" xmlns:cx5="http://schemas.microsoft.com/office/drawing/2016/5/11/chartex" xmlns:cx6="http://schemas.microsoft.com/office/drawing/2016/5/12/chartex" xmlns:cx7="http://schemas.microsoft.com/office/drawing/2016/5/13/chartex" xmlns:cx8="http://schemas.microsoft.com/office/drawing/2016/5/14/chartex" xmlns:mc="http://schemas.openxmlformats.org/markup-compatibility/2006" xmlns:aink="http://schemas.microsoft.com/office/drawing/2016/ink" xmlns:am3d="http://schemas.microsoft.com/office/drawing/2017/model3d" xmlns:o="urn:schemas-microsoft-com:office:office" xmlns:r="http://schemas.openxmlformats.org/officeDocument/2006/relationships" xmlns:m="http://schemas.openxmlformats.org/officeDocument/2006/math" xmlns:v="urn:schemas-microsoft-com:vml" xmlns:wp14="http://schemas.microsoft.com/office/word/2010/wordprocessingDrawing" xmlns:wp="http://schemas.openxmlformats.org/drawingml/2006/wordprocessingDrawing" xmlns:w10="urn:schemas-microsoft-com:office:word" xmlns:w="http://schemas.openxmlformats.org/wordprocessingml/2006/main" xmlns:w14="http://schemas.microsoft.com/office/word/2010/wordml" xmlns:w15="http://schemas.microsoft.com/office/word/2012/wordml" xmlns:w16cid="http://schemas.microsoft.com/office/word/2016/wordml/cid" xmlns:w16se="http://schemas.microsoft.com/office/word/2015/wordml/symex" xmlns:wpg="http://schemas.microsoft.com/office/word/2010/wordprocessingGroup" xmlns:wpi="http://schemas.microsoft.com/office/word/2010/wordprocessingInk" xmlns:wne="http://schemas.microsoft.com/office/word/2006/wordml" xmlns:wps="http://schemas.microsoft.com/office/word/2010/wordprocessingShape" mc:Ignorable="w14 w15 w16se w16cid wp14">
   <w:p>
     <w:pPr>
       <w:widowControl w:val="0"/>
@@ -3558,7 +3484,7 @@
 </file>
 
 <file path=word/footnotes.xml><?xml version="1.0" encoding="utf-8"?>
-<w:footnotes xmlns:wpc="http://schemas.microsoft.com/office/word/2010/wordprocessingCanvas" xmlns:cx="http://schemas.microsoft.com/office/drawing/2014/chartex" xmlns:cx1="http://schemas.microsoft.com/office/drawing/2015/9/8/chartex" xmlns:cx2="http://schemas.microsoft.com/office/drawing/2015/10/21/chartex" xmlns:cx3="http://schemas.microsoft.com/office/drawing/2016/5/9/chartex" xmlns:cx4="http://schemas.microsoft.com/office/drawing/2016/5/10/chartex" xmlns:cx5="http://schemas.microsoft.com/office/drawing/2016/5/11/chartex" xmlns:cx6="http://schemas.microsoft.com/office/drawing/2016/5/12/chartex" xmlns:cx7="http://schemas.microsoft.com/office/drawing/2016/5/13/chartex" xmlns:cx8="http://schemas.microsoft.com/office/drawing/2016/5/14/chartex" xmlns:mc="http://schemas.openxmlformats.org/markup-compatibility/2006" xmlns:aink="http://schemas.microsoft.com/office/drawing/2016/ink" xmlns:am3d="http://schemas.microsoft.com/office/drawing/2017/model3d" xmlns:o="urn:schemas-microsoft-com:office:office" xmlns:r="http://schemas.openxmlformats.org/officeDocument/2006/relationships" xmlns:m="http://schemas.openxmlformats.org/officeDocument/2006/math" xmlns:v="urn:schemas-microsoft-com:vml" xmlns:wp14="http://schemas.microsoft.com/office/word/2010/wordprocessingDrawing" xmlns:wp="http://schemas.openxmlformats.org/drawingml/2006/wordprocessingDrawing" xmlns:w10="urn:schemas-microsoft-com:office:word" xmlns:w="http://schemas.openxmlformats.org/wordprocessingml/2006/main" xmlns:w14="http://schemas.microsoft.com/office/word/2010/wordml" xmlns:w15="http://schemas.microsoft.com/office/word/2012/wordml" xmlns:w16cex="http://schemas.microsoft.com/office/word/2018/wordml/cex" xmlns:w16cid="http://schemas.microsoft.com/office/word/2016/wordml/cid" xmlns:w16="http://schemas.microsoft.com/office/word/2018/wordml" xmlns:w16sdtdh="http://schemas.microsoft.com/office/word/2020/wordml/sdtdatahash" xmlns:w16se="http://schemas.microsoft.com/office/word/2015/wordml/symex" xmlns:wpg="http://schemas.microsoft.com/office/word/2010/wordprocessingGroup" xmlns:wpi="http://schemas.microsoft.com/office/word/2010/wordprocessingInk" xmlns:wne="http://schemas.microsoft.com/office/word/2006/wordml" xmlns:wps="http://schemas.microsoft.com/office/word/2010/wordprocessingShape" mc:Ignorable="w14 w15 w16se w16cid w16 w16cex w16sdtdh wp14">
+<w:footnotes xmlns:wpc="http://schemas.microsoft.com/office/word/2010/wordprocessingCanvas" xmlns:cx="http://schemas.microsoft.com/office/drawing/2014/chartex" xmlns:cx1="http://schemas.microsoft.com/office/drawing/2015/9/8/chartex" xmlns:cx2="http://schemas.microsoft.com/office/drawing/2015/10/21/chartex" xmlns:cx3="http://schemas.microsoft.com/office/drawing/2016/5/9/chartex" xmlns:cx4="http://schemas.microsoft.com/office/drawing/2016/5/10/chartex" xmlns:cx5="http://schemas.microsoft.com/office/drawing/2016/5/11/chartex" xmlns:cx6="http://schemas.microsoft.com/office/drawing/2016/5/12/chartex" xmlns:cx7="http://schemas.microsoft.com/office/drawing/2016/5/13/chartex" xmlns:cx8="http://schemas.microsoft.com/office/drawing/2016/5/14/chartex" xmlns:mc="http://schemas.openxmlformats.org/markup-compatibility/2006" xmlns:aink="http://schemas.microsoft.com/office/drawing/2016/ink" xmlns:am3d="http://schemas.microsoft.com/office/drawing/2017/model3d" xmlns:o="urn:schemas-microsoft-com:office:office" xmlns:r="http://schemas.openxmlformats.org/officeDocument/2006/relationships" xmlns:m="http://schemas.openxmlformats.org/officeDocument/2006/math" xmlns:v="urn:schemas-microsoft-com:vml" xmlns:wp14="http://schemas.microsoft.com/office/word/2010/wordprocessingDrawing" xmlns:wp="http://schemas.openxmlformats.org/drawingml/2006/wordprocessingDrawing" xmlns:w10="urn:schemas-microsoft-com:office:word" xmlns:w="http://schemas.openxmlformats.org/wordprocessingml/2006/main" xmlns:w14="http://schemas.microsoft.com/office/word/2010/wordml" xmlns:w15="http://schemas.microsoft.com/office/word/2012/wordml" xmlns:w16cid="http://schemas.microsoft.com/office/word/2016/wordml/cid" xmlns:w16se="http://schemas.microsoft.com/office/word/2015/wordml/symex" xmlns:wpg="http://schemas.microsoft.com/office/word/2010/wordprocessingGroup" xmlns:wpi="http://schemas.microsoft.com/office/word/2010/wordprocessingInk" xmlns:wne="http://schemas.microsoft.com/office/word/2006/wordml" xmlns:wps="http://schemas.microsoft.com/office/word/2010/wordprocessingShape" mc:Ignorable="w14 w15 w16se w16cid wp14">
   <w:footnote w:type="separator" w:id="-1">
     <w:p>
       <w:pPr>
@@ -3590,7 +3516,7 @@
 </file>
 
 <file path=word/numbering.xml><?xml version="1.0" encoding="utf-8"?>
-<w:numbering xmlns:wpc="http://schemas.microsoft.com/office/word/2010/wordprocessingCanvas" xmlns:cx="http://schemas.microsoft.com/office/drawing/2014/chartex" xmlns:cx1="http://schemas.microsoft.com/office/drawing/2015/9/8/chartex" xmlns:cx2="http://schemas.microsoft.com/office/drawing/2015/10/21/chartex" xmlns:cx3="http://schemas.microsoft.com/office/drawing/2016/5/9/chartex" xmlns:cx4="http://schemas.microsoft.com/office/drawing/2016/5/10/chartex" xmlns:cx5="http://schemas.microsoft.com/office/drawing/2016/5/11/chartex" xmlns:cx6="http://schemas.microsoft.com/office/drawing/2016/5/12/chartex" xmlns:cx7="http://schemas.microsoft.com/office/drawing/2016/5/13/chartex" xmlns:cx8="http://schemas.microsoft.com/office/drawing/2016/5/14/chartex" xmlns:mc="http://schemas.openxmlformats.org/markup-compatibility/2006" xmlns:aink="http://schemas.microsoft.com/office/drawing/2016/ink" xmlns:am3d="http://schemas.microsoft.com/office/drawing/2017/model3d" xmlns:o="urn:schemas-microsoft-com:office:office" xmlns:r="http://schemas.openxmlformats.org/officeDocument/2006/relationships" xmlns:m="http://schemas.openxmlformats.org/officeDocument/2006/math" xmlns:v="urn:schemas-microsoft-com:vml" xmlns:wp14="http://schemas.microsoft.com/office/word/2010/wordprocessingDrawing" xmlns:wp="http://schemas.openxmlformats.org/drawingml/2006/wordprocessingDrawing" xmlns:w10="urn:schemas-microsoft-com:office:word" xmlns:w="http://schemas.openxmlformats.org/wordprocessingml/2006/main" xmlns:w14="http://schemas.microsoft.com/office/word/2010/wordml" xmlns:w15="http://schemas.microsoft.com/office/word/2012/wordml" xmlns:w16cex="http://schemas.microsoft.com/office/word/2018/wordml/cex" xmlns:w16cid="http://schemas.microsoft.com/office/word/2016/wordml/cid" xmlns:w16="http://schemas.microsoft.com/office/word/2018/wordml" xmlns:w16sdtdh="http://schemas.microsoft.com/office/word/2020/wordml/sdtdatahash" xmlns:w16se="http://schemas.microsoft.com/office/word/2015/wordml/symex" xmlns:wpg="http://schemas.microsoft.com/office/word/2010/wordprocessingGroup" xmlns:wpi="http://schemas.microsoft.com/office/word/2010/wordprocessingInk" xmlns:wne="http://schemas.microsoft.com/office/word/2006/wordml" xmlns:wps="http://schemas.microsoft.com/office/word/2010/wordprocessingShape" mc:Ignorable="w14 w15 w16se w16cid w16 w16cex w16sdtdh wp14">
+<w:numbering xmlns:wpc="http://schemas.microsoft.com/office/word/2010/wordprocessingCanvas" xmlns:cx="http://schemas.microsoft.com/office/drawing/2014/chartex" xmlns:cx1="http://schemas.microsoft.com/office/drawing/2015/9/8/chartex" xmlns:cx2="http://schemas.microsoft.com/office/drawing/2015/10/21/chartex" xmlns:cx3="http://schemas.microsoft.com/office/drawing/2016/5/9/chartex" xmlns:cx4="http://schemas.microsoft.com/office/drawing/2016/5/10/chartex" xmlns:cx5="http://schemas.microsoft.com/office/drawing/2016/5/11/chartex" xmlns:cx6="http://schemas.microsoft.com/office/drawing/2016/5/12/chartex" xmlns:cx7="http://schemas.microsoft.com/office/drawing/2016/5/13/chartex" xmlns:cx8="http://schemas.microsoft.com/office/drawing/2016/5/14/chartex" xmlns:mc="http://schemas.openxmlformats.org/markup-compatibility/2006" xmlns:aink="http://schemas.microsoft.com/office/drawing/2016/ink" xmlns:am3d="http://schemas.microsoft.com/office/drawing/2017/model3d" xmlns:o="urn:schemas-microsoft-com:office:office" xmlns:r="http://schemas.openxmlformats.org/officeDocument/2006/relationships" xmlns:m="http://schemas.openxmlformats.org/officeDocument/2006/math" xmlns:v="urn:schemas-microsoft-com:vml" xmlns:wp14="http://schemas.microsoft.com/office/word/2010/wordprocessingDrawing" xmlns:wp="http://schemas.openxmlformats.org/drawingml/2006/wordprocessingDrawing" xmlns:w10="urn:schemas-microsoft-com:office:word" xmlns:w="http://schemas.openxmlformats.org/wordprocessingml/2006/main" xmlns:w14="http://schemas.microsoft.com/office/word/2010/wordml" xmlns:w15="http://schemas.microsoft.com/office/word/2012/wordml" xmlns:w16cid="http://schemas.microsoft.com/office/word/2016/wordml/cid" xmlns:w16se="http://schemas.microsoft.com/office/word/2015/wordml/symex" xmlns:wpg="http://schemas.microsoft.com/office/word/2010/wordprocessingGroup" xmlns:wpi="http://schemas.microsoft.com/office/word/2010/wordprocessingInk" xmlns:wne="http://schemas.microsoft.com/office/word/2006/wordml" xmlns:wps="http://schemas.microsoft.com/office/word/2010/wordprocessingShape" mc:Ignorable="w14 w15 w16se w16cid wp14">
   <w:abstractNum w:abstractNumId="0" w15:restartNumberingAfterBreak="0">
     <w:nsid w:val="01302FA2"/>
     <w:multiLevelType w:val="hybridMultilevel"/>
@@ -7328,7 +7254,7 @@
 </file>
 
 <file path=word/styles.xml><?xml version="1.0" encoding="utf-8"?>
-<w:styles xmlns:mc="http://schemas.openxmlformats.org/markup-compatibility/2006" xmlns:r="http://schemas.openxmlformats.org/officeDocument/2006/relationships" xmlns:w="http://schemas.openxmlformats.org/wordprocessingml/2006/main" xmlns:w14="http://schemas.microsoft.com/office/word/2010/wordml" xmlns:w15="http://schemas.microsoft.com/office/word/2012/wordml" xmlns:w16cex="http://schemas.microsoft.com/office/word/2018/wordml/cex" xmlns:w16cid="http://schemas.microsoft.com/office/word/2016/wordml/cid" xmlns:w16="http://schemas.microsoft.com/office/word/2018/wordml" xmlns:w16sdtdh="http://schemas.microsoft.com/office/word/2020/wordml/sdtdatahash" xmlns:w16se="http://schemas.microsoft.com/office/word/2015/wordml/symex" mc:Ignorable="w14 w15 w16se w16cid w16 w16cex w16sdtdh">
+<w:styles xmlns:mc="http://schemas.openxmlformats.org/markup-compatibility/2006" xmlns:r="http://schemas.openxmlformats.org/officeDocument/2006/relationships" xmlns:w="http://schemas.openxmlformats.org/wordprocessingml/2006/main" xmlns:w14="http://schemas.microsoft.com/office/word/2010/wordml" xmlns:w15="http://schemas.microsoft.com/office/word/2012/wordml" xmlns:w16cid="http://schemas.microsoft.com/office/word/2016/wordml/cid" xmlns:w16se="http://schemas.microsoft.com/office/word/2015/wordml/symex" mc:Ignorable="w14 w15 w16se w16cid">
   <w:docDefaults>
     <w:rPrDefault>
       <w:rPr>
@@ -7344,7 +7270,7 @@
       </w:pPr>
     </w:pPrDefault>
   </w:docDefaults>
-  <w:latentStyles w:defLockedState="0" w:defUIPriority="99" w:defSemiHidden="0" w:defUnhideWhenUsed="0" w:defQFormat="0" w:count="376">
+  <w:latentStyles w:defLockedState="0" w:defUIPriority="99" w:defSemiHidden="0" w:defUnhideWhenUsed="0" w:defQFormat="0" w:count="375">
     <w:lsdException w:name="Normal" w:uiPriority="0" w:qFormat="1"/>
     <w:lsdException w:name="heading 1" w:uiPriority="9" w:qFormat="1"/>
     <w:lsdException w:name="heading 2" w:semiHidden="1" w:uiPriority="9" w:unhideWhenUsed="1" w:qFormat="1"/>
@@ -7720,7 +7646,6 @@
     <w:lsdException w:name="Smart Hyperlink" w:semiHidden="1" w:unhideWhenUsed="1"/>
     <w:lsdException w:name="Hashtag" w:semiHidden="1" w:unhideWhenUsed="1"/>
     <w:lsdException w:name="Unresolved Mention" w:semiHidden="1" w:unhideWhenUsed="1"/>
-    <w:lsdException w:name="Smart Link" w:semiHidden="1" w:unhideWhenUsed="1"/>
   </w:latentStyles>
   <w:style w:type="paragraph" w:default="1" w:styleId="Normal">
     <w:name w:val="Normal"/>
@@ -8530,10 +8455,6 @@
 </file>
 
 <file path=customXml/item1.xml><?xml version="1.0" encoding="utf-8"?>
-<b:Sources xmlns:b="http://schemas.openxmlformats.org/officeDocument/2006/bibliography" xmlns="http://schemas.openxmlformats.org/officeDocument/2006/bibliography" SelectedStyle="\APASixthEditionOfficeOnline.xsl" StyleName="APA" Version="6"/>
-</file>
-
-<file path=customXml/item2.xml><?xml version="1.0" encoding="utf-8"?>
 <?mso-contentType ?>
 <FormTemplates xmlns="http://schemas.microsoft.com/sharepoint/v3/contenttype/forms">
   <Display>DocumentLibraryForm</Display>
@@ -8542,13 +8463,13 @@
 </FormTemplates>
 </file>
 
-<file path=customXml/item3.xml><?xml version="1.0" encoding="utf-8"?>
+<file path=customXml/item2.xml><?xml version="1.0" encoding="utf-8"?>
 <p:properties xmlns:p="http://schemas.microsoft.com/office/2006/metadata/properties" xmlns:xsi="http://www.w3.org/2001/XMLSchema-instance" xmlns:pc="http://schemas.microsoft.com/office/infopath/2007/PartnerControls">
   <documentManagement/>
 </p:properties>
 </file>
 
-<file path=customXml/item4.xml><?xml version="1.0" encoding="utf-8"?>
+<file path=customXml/item3.xml><?xml version="1.0" encoding="utf-8"?>
 <ct:contentTypeSchema xmlns:ct="http://schemas.microsoft.com/office/2006/metadata/contentType" xmlns:ma="http://schemas.microsoft.com/office/2006/metadata/properties/metaAttributes" ct:_="" ma:_="" ma:contentTypeName="Document" ma:contentTypeID="0x010100ABA223F759147049B9D8A25DED07DD24" ma:contentTypeVersion="14" ma:contentTypeDescription="Create a new document." ma:contentTypeScope="" ma:versionID="754cccfe17833f4d06e0267dc9c12ab7">
   <xsd:schema xmlns:xsd="http://www.w3.org/2001/XMLSchema" xmlns:xs="http://www.w3.org/2001/XMLSchema" xmlns:p="http://schemas.microsoft.com/office/2006/metadata/properties" xmlns:ns3="cc9255bc-4d99-4f42-bba5-857cbcc6e725" xmlns:ns4="fc2bff61-6a31-4c51-9f32-b9bba46405e5" targetNamespace="http://schemas.microsoft.com/office/2006/metadata/properties" ma:root="true" ma:fieldsID="e32414dc8724dfdc561355c14801bc84" ns3:_="" ns4:_="">
     <xsd:import namespace="cc9255bc-4d99-4f42-bba5-857cbcc6e725"/>
@@ -8777,15 +8698,11 @@
 </ct:contentTypeSchema>
 </file>
 
-<file path=customXml/itemProps1.xml><?xml version="1.0" encoding="utf-8"?>
-<ds:datastoreItem xmlns:ds="http://schemas.openxmlformats.org/officeDocument/2006/customXml" ds:itemID="{2AC2B303-0015-4507-8117-0908C8A7395C}">
-  <ds:schemaRefs>
-    <ds:schemaRef ds:uri="http://schemas.openxmlformats.org/officeDocument/2006/bibliography"/>
-  </ds:schemaRefs>
-</ds:datastoreItem>
+<file path=customXml/item4.xml><?xml version="1.0" encoding="utf-8"?>
+<b:Sources xmlns:b="http://schemas.openxmlformats.org/officeDocument/2006/bibliography" xmlns="http://schemas.openxmlformats.org/officeDocument/2006/bibliography" SelectedStyle="\APASixthEditionOfficeOnline.xsl" StyleName="APA" Version="6"/>
 </file>
 
-<file path=customXml/itemProps2.xml><?xml version="1.0" encoding="utf-8"?>
+<file path=customXml/itemProps1.xml><?xml version="1.0" encoding="utf-8"?>
 <ds:datastoreItem xmlns:ds="http://schemas.openxmlformats.org/officeDocument/2006/customXml" ds:itemID="{7BFD71E4-33D5-445D-9CFC-21F1C7989C0E}">
   <ds:schemaRefs>
     <ds:schemaRef ds:uri="http://schemas.microsoft.com/sharepoint/v3/contenttype/forms"/>
@@ -8793,7 +8710,7 @@
 </ds:datastoreItem>
 </file>
 
-<file path=customXml/itemProps3.xml><?xml version="1.0" encoding="utf-8"?>
+<file path=customXml/itemProps2.xml><?xml version="1.0" encoding="utf-8"?>
 <ds:datastoreItem xmlns:ds="http://schemas.openxmlformats.org/officeDocument/2006/customXml" ds:itemID="{1A5F5AF1-B05B-4704-B970-F66948F444EC}">
   <ds:schemaRefs>
     <ds:schemaRef ds:uri="http://schemas.microsoft.com/office/2006/metadata/properties"/>
@@ -8802,7 +8719,7 @@
 </ds:datastoreItem>
 </file>
 
-<file path=customXml/itemProps4.xml><?xml version="1.0" encoding="utf-8"?>
+<file path=customXml/itemProps3.xml><?xml version="1.0" encoding="utf-8"?>
 <ds:datastoreItem xmlns:ds="http://schemas.openxmlformats.org/officeDocument/2006/customXml" ds:itemID="{DDA83A75-2CCD-4D1B-9315-5B4B38A21415}">
   <ds:schemaRefs>
     <ds:schemaRef ds:uri="http://schemas.microsoft.com/office/2006/metadata/contentType"/>
@@ -8819,4 +8736,12 @@
     <ds:schemaRef ds:uri="http://schemas.microsoft.com/internal/obd"/>
   </ds:schemaRefs>
 </ds:datastoreItem>
+</file>
+
+<file path=customXml/itemProps4.xml><?xml version="1.0" encoding="utf-8"?>
+<ds:datastoreItem xmlns:ds="http://schemas.openxmlformats.org/officeDocument/2006/customXml" ds:itemID="{CB73F9E6-1BDA-48C4-9DE0-E8D208BB640A}">
+  <ds:schemaRefs>
+    <ds:schemaRef ds:uri="http://schemas.openxmlformats.org/officeDocument/2006/bibliography"/>
+  </ds:schemaRefs>
+</ds:datastoreItem>
 </file>
</xml_diff>